<commit_message>
[rtd-ms-transaction-filter/develop] Updated RTD_Acquirer_Interface_V3.docx and pdf
</commit_message>
<xml_diff>
--- a/ops_resources/RTD_Acquirer_Interface_V3.docx
+++ b/ops_resources/RTD_Acquirer_Interface_V3.docx
@@ -606,7 +606,7 @@
               <w:widowControl w:val="0"/>
               <w:numPr>
                 <w:ilvl w:val="0"/>
-                <w:numId w:val="12"/>
+                <w:numId w:val="13"/>
               </w:numPr>
               <w:pBdr>
                 <w:top w:space="0" w:sz="0" w:val="nil"/>
@@ -635,7 +635,7 @@
               <w:widowControl w:val="0"/>
               <w:numPr>
                 <w:ilvl w:val="0"/>
-                <w:numId w:val="12"/>
+                <w:numId w:val="13"/>
               </w:numPr>
               <w:pBdr>
                 <w:top w:space="0" w:sz="0" w:val="nil"/>
@@ -710,7 +710,7 @@
               <w:widowControl w:val="0"/>
               <w:numPr>
                 <w:ilvl w:val="0"/>
-                <w:numId w:val="12"/>
+                <w:numId w:val="13"/>
               </w:numPr>
               <w:pBdr>
                 <w:top w:space="0" w:sz="0" w:val="nil"/>
@@ -985,7 +985,7 @@
             <w:pPr>
               <w:numPr>
                 <w:ilvl w:val="0"/>
-                <w:numId w:val="20"/>
+                <w:numId w:val="21"/>
               </w:numPr>
               <w:spacing w:before="120" w:lineRule="auto"/>
               <w:ind w:left="720" w:hanging="360"/>
@@ -1012,7 +1012,7 @@
               <w:widowControl w:val="0"/>
               <w:numPr>
                 <w:ilvl w:val="0"/>
-                <w:numId w:val="20"/>
+                <w:numId w:val="21"/>
               </w:numPr>
               <w:ind w:left="720" w:hanging="360"/>
               <w:rPr>
@@ -1119,7 +1119,7 @@
             <w:pPr>
               <w:numPr>
                 <w:ilvl w:val="0"/>
-                <w:numId w:val="20"/>
+                <w:numId w:val="21"/>
               </w:numPr>
               <w:spacing w:before="120" w:lineRule="auto"/>
               <w:ind w:left="720" w:hanging="360"/>
@@ -1141,7 +1141,7 @@
             <w:pPr>
               <w:numPr>
                 <w:ilvl w:val="0"/>
-                <w:numId w:val="20"/>
+                <w:numId w:val="21"/>
               </w:numPr>
               <w:spacing w:before="120" w:lineRule="auto"/>
               <w:ind w:left="720" w:hanging="360"/>
@@ -1163,7 +1163,7 @@
             <w:pPr>
               <w:numPr>
                 <w:ilvl w:val="0"/>
-                <w:numId w:val="20"/>
+                <w:numId w:val="21"/>
               </w:numPr>
               <w:spacing w:before="120" w:lineRule="auto"/>
               <w:ind w:left="720" w:hanging="360"/>
@@ -1185,7 +1185,7 @@
             <w:pPr>
               <w:numPr>
                 <w:ilvl w:val="0"/>
-                <w:numId w:val="20"/>
+                <w:numId w:val="21"/>
               </w:numPr>
               <w:spacing w:before="120" w:lineRule="auto"/>
               <w:ind w:left="720" w:hanging="360"/>
@@ -1225,7 +1225,7 @@
               <w:widowControl w:val="0"/>
               <w:numPr>
                 <w:ilvl w:val="0"/>
-                <w:numId w:val="12"/>
+                <w:numId w:val="13"/>
               </w:numPr>
               <w:pBdr>
                 <w:top w:space="0" w:sz="0" w:val="nil"/>
@@ -1254,7 +1254,7 @@
               <w:widowControl w:val="0"/>
               <w:numPr>
                 <w:ilvl w:val="0"/>
-                <w:numId w:val="12"/>
+                <w:numId w:val="13"/>
               </w:numPr>
               <w:pBdr>
                 <w:top w:space="0" w:sz="0" w:val="nil"/>
@@ -1368,7 +1368,7 @@
             <w:pPr>
               <w:numPr>
                 <w:ilvl w:val="0"/>
-                <w:numId w:val="20"/>
+                <w:numId w:val="21"/>
               </w:numPr>
               <w:spacing w:before="120" w:lineRule="auto"/>
               <w:ind w:left="720" w:hanging="360"/>
@@ -1477,7 +1477,7 @@
               <w:widowControl w:val="0"/>
               <w:numPr>
                 <w:ilvl w:val="0"/>
-                <w:numId w:val="28"/>
+                <w:numId w:val="29"/>
               </w:numPr>
               <w:ind w:left="720" w:hanging="360"/>
               <w:rPr>
@@ -1518,7 +1518,7 @@
               <w:widowControl w:val="0"/>
               <w:numPr>
                 <w:ilvl w:val="0"/>
-                <w:numId w:val="15"/>
+                <w:numId w:val="16"/>
               </w:numPr>
               <w:ind w:left="720" w:hanging="360"/>
               <w:rPr>
@@ -5564,7 +5564,7 @@
       <w:pPr>
         <w:numPr>
           <w:ilvl w:val="0"/>
-          <w:numId w:val="21"/>
+          <w:numId w:val="22"/>
         </w:numPr>
         <w:spacing w:after="200" w:line="240" w:lineRule="auto"/>
         <w:ind w:left="720" w:hanging="360"/>
@@ -5648,12 +5648,12 @@
           <wp:inline distB="114300" distT="114300" distL="114300" distR="114300">
             <wp:extent cx="5731200" cy="4025900"/>
             <wp:effectExtent b="0" l="0" r="0" t="0"/>
-            <wp:docPr id="35" name="image11.png"/>
+            <wp:docPr id="35" name="image9.png"/>
             <a:graphic>
               <a:graphicData uri="http://schemas.openxmlformats.org/drawingml/2006/picture">
                 <pic:pic>
                   <pic:nvPicPr>
-                    <pic:cNvPr id="0" name="image11.png"/>
+                    <pic:cNvPr id="0" name="image9.png"/>
                     <pic:cNvPicPr preferRelativeResize="0"/>
                   </pic:nvPicPr>
                   <pic:blipFill>
@@ -5768,7 +5768,7 @@
         <w:widowControl w:val="1"/>
         <w:numPr>
           <w:ilvl w:val="0"/>
-          <w:numId w:val="16"/>
+          <w:numId w:val="17"/>
         </w:numPr>
         <w:pBdr>
           <w:top w:space="0" w:sz="0" w:val="nil"/>
@@ -5820,7 +5820,7 @@
         <w:widowControl w:val="1"/>
         <w:numPr>
           <w:ilvl w:val="0"/>
-          <w:numId w:val="16"/>
+          <w:numId w:val="17"/>
         </w:numPr>
         <w:pBdr>
           <w:top w:space="0" w:sz="0" w:val="nil"/>
@@ -5872,7 +5872,7 @@
         <w:widowControl w:val="1"/>
         <w:numPr>
           <w:ilvl w:val="0"/>
-          <w:numId w:val="16"/>
+          <w:numId w:val="17"/>
         </w:numPr>
         <w:pBdr>
           <w:top w:space="0" w:sz="0" w:val="nil"/>
@@ -5924,7 +5924,7 @@
         <w:widowControl w:val="1"/>
         <w:numPr>
           <w:ilvl w:val="1"/>
-          <w:numId w:val="16"/>
+          <w:numId w:val="17"/>
         </w:numPr>
         <w:pBdr>
           <w:top w:space="0" w:sz="0" w:val="nil"/>
@@ -5976,7 +5976,7 @@
         <w:widowControl w:val="1"/>
         <w:numPr>
           <w:ilvl w:val="1"/>
-          <w:numId w:val="16"/>
+          <w:numId w:val="17"/>
         </w:numPr>
         <w:pBdr>
           <w:top w:space="0" w:sz="0" w:val="nil"/>
@@ -6028,7 +6028,7 @@
         <w:widowControl w:val="1"/>
         <w:numPr>
           <w:ilvl w:val="0"/>
-          <w:numId w:val="16"/>
+          <w:numId w:val="17"/>
         </w:numPr>
         <w:pBdr>
           <w:top w:space="0" w:sz="0" w:val="nil"/>
@@ -6080,7 +6080,7 @@
         <w:widowControl w:val="1"/>
         <w:numPr>
           <w:ilvl w:val="0"/>
-          <w:numId w:val="16"/>
+          <w:numId w:val="17"/>
         </w:numPr>
         <w:pBdr>
           <w:top w:space="0" w:sz="0" w:val="nil"/>
@@ -6132,7 +6132,7 @@
         <w:widowControl w:val="1"/>
         <w:numPr>
           <w:ilvl w:val="0"/>
-          <w:numId w:val="16"/>
+          <w:numId w:val="17"/>
         </w:numPr>
         <w:pBdr>
           <w:top w:space="0" w:sz="0" w:val="nil"/>
@@ -6305,7 +6305,7 @@
       <w:pPr>
         <w:numPr>
           <w:ilvl w:val="0"/>
-          <w:numId w:val="22"/>
+          <w:numId w:val="23"/>
         </w:numPr>
         <w:spacing w:after="120" w:before="120" w:line="240" w:lineRule="auto"/>
         <w:ind w:left="720" w:hanging="360"/>
@@ -6326,7 +6326,7 @@
       <w:pPr>
         <w:numPr>
           <w:ilvl w:val="0"/>
-          <w:numId w:val="22"/>
+          <w:numId w:val="23"/>
         </w:numPr>
         <w:spacing w:after="120" w:before="120" w:line="240" w:lineRule="auto"/>
         <w:ind w:left="720" w:hanging="360"/>
@@ -6347,7 +6347,7 @@
       <w:pPr>
         <w:numPr>
           <w:ilvl w:val="0"/>
-          <w:numId w:val="22"/>
+          <w:numId w:val="23"/>
         </w:numPr>
         <w:spacing w:after="120" w:before="120" w:line="240" w:lineRule="auto"/>
         <w:ind w:left="720" w:hanging="360"/>
@@ -6368,7 +6368,7 @@
       <w:pPr>
         <w:numPr>
           <w:ilvl w:val="0"/>
-          <w:numId w:val="22"/>
+          <w:numId w:val="23"/>
         </w:numPr>
         <w:spacing w:after="120" w:before="120" w:line="240" w:lineRule="auto"/>
         <w:ind w:left="720" w:hanging="360"/>
@@ -6463,7 +6463,7 @@
       <w:pPr>
         <w:numPr>
           <w:ilvl w:val="0"/>
-          <w:numId w:val="23"/>
+          <w:numId w:val="24"/>
         </w:numPr>
         <w:spacing w:before="120" w:line="240" w:lineRule="auto"/>
         <w:ind w:left="720" w:hanging="360"/>
@@ -6486,7 +6486,7 @@
       <w:pPr>
         <w:numPr>
           <w:ilvl w:val="0"/>
-          <w:numId w:val="23"/>
+          <w:numId w:val="24"/>
         </w:numPr>
         <w:spacing w:line="240" w:lineRule="auto"/>
         <w:ind w:left="720" w:hanging="360"/>
@@ -6509,7 +6509,7 @@
       <w:pPr>
         <w:numPr>
           <w:ilvl w:val="0"/>
-          <w:numId w:val="23"/>
+          <w:numId w:val="24"/>
         </w:numPr>
         <w:spacing w:line="240" w:lineRule="auto"/>
         <w:ind w:left="720" w:hanging="360"/>
@@ -6532,7 +6532,7 @@
       <w:pPr>
         <w:numPr>
           <w:ilvl w:val="0"/>
-          <w:numId w:val="23"/>
+          <w:numId w:val="24"/>
         </w:numPr>
         <w:spacing w:line="240" w:lineRule="auto"/>
         <w:ind w:left="720" w:hanging="360"/>
@@ -6555,7 +6555,7 @@
       <w:pPr>
         <w:numPr>
           <w:ilvl w:val="0"/>
-          <w:numId w:val="23"/>
+          <w:numId w:val="24"/>
         </w:numPr>
         <w:spacing w:line="240" w:lineRule="auto"/>
         <w:ind w:left="720" w:hanging="360"/>
@@ -6578,7 +6578,7 @@
       <w:pPr>
         <w:numPr>
           <w:ilvl w:val="0"/>
-          <w:numId w:val="23"/>
+          <w:numId w:val="24"/>
         </w:numPr>
         <w:spacing w:after="120" w:line="240" w:lineRule="auto"/>
         <w:ind w:left="720" w:hanging="360"/>
@@ -7272,7 +7272,7 @@
       <w:pPr>
         <w:numPr>
           <w:ilvl w:val="0"/>
-          <w:numId w:val="24"/>
+          <w:numId w:val="25"/>
         </w:numPr>
         <w:spacing w:after="120" w:before="120" w:line="240" w:lineRule="auto"/>
         <w:ind w:left="720" w:hanging="360"/>
@@ -7293,7 +7293,7 @@
       <w:pPr>
         <w:numPr>
           <w:ilvl w:val="0"/>
-          <w:numId w:val="24"/>
+          <w:numId w:val="25"/>
         </w:numPr>
         <w:spacing w:after="200" w:before="120" w:line="240" w:lineRule="auto"/>
         <w:ind w:left="720" w:hanging="360"/>
@@ -7459,7 +7459,7 @@
       <w:pPr>
         <w:numPr>
           <w:ilvl w:val="0"/>
-          <w:numId w:val="14"/>
+          <w:numId w:val="15"/>
         </w:numPr>
         <w:ind w:left="720" w:hanging="360"/>
         <w:jc w:val="both"/>
@@ -7479,7 +7479,7 @@
       <w:pPr>
         <w:numPr>
           <w:ilvl w:val="0"/>
-          <w:numId w:val="14"/>
+          <w:numId w:val="15"/>
         </w:numPr>
         <w:ind w:left="720" w:hanging="360"/>
         <w:jc w:val="both"/>
@@ -7499,7 +7499,7 @@
       <w:pPr>
         <w:numPr>
           <w:ilvl w:val="0"/>
-          <w:numId w:val="14"/>
+          <w:numId w:val="15"/>
         </w:numPr>
         <w:ind w:left="720" w:hanging="360"/>
         <w:jc w:val="both"/>
@@ -7519,7 +7519,7 @@
       <w:pPr>
         <w:numPr>
           <w:ilvl w:val="0"/>
-          <w:numId w:val="14"/>
+          <w:numId w:val="15"/>
         </w:numPr>
         <w:ind w:left="720" w:hanging="360"/>
         <w:jc w:val="both"/>
@@ -8144,7 +8144,7 @@
       <w:pPr>
         <w:numPr>
           <w:ilvl w:val="0"/>
-          <w:numId w:val="18"/>
+          <w:numId w:val="19"/>
         </w:numPr>
         <w:pBdr>
           <w:top w:space="0" w:sz="0" w:val="nil"/>
@@ -8174,7 +8174,7 @@
       <w:pPr>
         <w:numPr>
           <w:ilvl w:val="0"/>
-          <w:numId w:val="18"/>
+          <w:numId w:val="19"/>
         </w:numPr>
         <w:pBdr>
           <w:top w:space="0" w:sz="0" w:val="nil"/>
@@ -8204,7 +8204,7 @@
       <w:pPr>
         <w:numPr>
           <w:ilvl w:val="0"/>
-          <w:numId w:val="18"/>
+          <w:numId w:val="19"/>
         </w:numPr>
         <w:spacing w:after="80" w:line="271" w:lineRule="auto"/>
         <w:ind w:left="720" w:right="565" w:hanging="360"/>
@@ -8979,7 +8979,7 @@
               <w:widowControl w:val="1"/>
               <w:numPr>
                 <w:ilvl w:val="0"/>
-                <w:numId w:val="17"/>
+                <w:numId w:val="18"/>
               </w:numPr>
               <w:pBdr>
                 <w:top w:space="0" w:sz="0" w:val="nil"/>
@@ -9709,7 +9709,7 @@
                 <w:between w:space="0" w:sz="0" w:val="nil"/>
               </w:pBdr>
               <w:spacing w:after="80" w:line="271" w:lineRule="auto"/>
-              <w:ind w:right="106"/>
+              <w:ind w:left="0" w:right="106" w:firstLine="0"/>
               <w:jc w:val="left"/>
               <w:rPr>
                 <w:rFonts w:ascii="Montserrat" w:cs="Montserrat" w:eastAsia="Montserrat" w:hAnsi="Montserrat"/>
@@ -9724,7 +9724,87 @@
                 <w:szCs w:val="22"/>
                 <w:rtl w:val="0"/>
               </w:rPr>
-              <w:t xml:space="preserve">Identificativo univoco della transazione a livello di Acquirer.                                Tale campo può coincidere con la seguente concatenazione di dati:</w:t>
+              <w:t xml:space="preserve">Identificativo univoco della transazione a livello di Acquirer.</w:t>
+            </w:r>
+          </w:p>
+          <w:p>
+            <w:pPr>
+              <w:numPr>
+                <w:ilvl w:val="0"/>
+                <w:numId w:val="12"/>
+              </w:numPr>
+              <w:pBdr>
+                <w:top w:space="0" w:sz="0" w:val="nil"/>
+                <w:left w:space="0" w:sz="0" w:val="nil"/>
+                <w:bottom w:space="0" w:sz="0" w:val="nil"/>
+                <w:right w:space="0" w:sz="0" w:val="nil"/>
+                <w:between w:space="0" w:sz="0" w:val="nil"/>
+              </w:pBdr>
+              <w:spacing w:after="80" w:line="271" w:lineRule="auto"/>
+              <w:ind w:left="720" w:right="106" w:hanging="360"/>
+              <w:jc w:val="left"/>
+              <w:rPr>
+                <w:rFonts w:ascii="Montserrat" w:cs="Montserrat" w:eastAsia="Montserrat" w:hAnsi="Montserrat"/>
+                <w:sz w:val="22"/>
+                <w:szCs w:val="22"/>
+                <w:u w:val="none"/>
+              </w:rPr>
+            </w:pPr>
+            <w:r>
+              <w:rPr>
+                <w:rFonts w:ascii="Montserrat" w:cs="Montserrat" w:eastAsia="Montserrat" w:hAnsi="Montserrat"/>
+                <w:sz w:val="22"/>
+                <w:szCs w:val="22"/>
+                <w:rtl w:val="0"/>
+              </w:rPr>
+              <w:t xml:space="preserve">può essere popolato con l’</w:t>
+            </w:r>
+            <w:r>
+              <w:rPr>
+                <w:rFonts w:ascii="Montserrat" w:cs="Montserrat" w:eastAsia="Montserrat" w:hAnsi="Montserrat"/>
+                <w:i w:val="1"/>
+                <w:sz w:val="22"/>
+                <w:szCs w:val="22"/>
+                <w:rtl w:val="0"/>
+              </w:rPr>
+              <w:t xml:space="preserve">ARN</w:t>
+            </w:r>
+            <w:r>
+              <w:rPr>
+                <w:rFonts w:ascii="Montserrat" w:cs="Montserrat" w:eastAsia="Montserrat" w:hAnsi="Montserrat"/>
+                <w:sz w:val="22"/>
+                <w:szCs w:val="22"/>
+                <w:rtl w:val="0"/>
+              </w:rPr>
+              <w:t xml:space="preserve">, oppure nel caso in cui tale dato non fosse presente, con un </w:t>
+            </w:r>
+            <w:r>
+              <w:rPr>
+                <w:rFonts w:ascii="Montserrat" w:cs="Montserrat" w:eastAsia="Montserrat" w:hAnsi="Montserrat"/>
+                <w:i w:val="1"/>
+                <w:sz w:val="22"/>
+                <w:szCs w:val="22"/>
+                <w:rtl w:val="0"/>
+              </w:rPr>
+              <w:t xml:space="preserve">id univoco </w:t>
+            </w:r>
+            <w:r>
+              <w:rPr>
+                <w:rFonts w:ascii="Montserrat" w:cs="Montserrat" w:eastAsia="Montserrat" w:hAnsi="Montserrat"/>
+                <w:sz w:val="22"/>
+                <w:szCs w:val="22"/>
+                <w:rtl w:val="0"/>
+              </w:rPr>
+              <w:t xml:space="preserve">che </w:t>
+            </w:r>
+            <w:r>
+              <w:rPr>
+                <w:rFonts w:ascii="Montserrat" w:cs="Montserrat" w:eastAsia="Montserrat" w:hAnsi="Montserrat"/>
+                <w:sz w:val="22"/>
+                <w:szCs w:val="22"/>
+                <w:rtl w:val="0"/>
+              </w:rPr>
+              <w:t xml:space="preserve">permette di identificare univocamente la transazione lato Acquirer.</w:t>
             </w:r>
           </w:p>
           <w:p>
@@ -9741,62 +9821,6 @@
               <w:jc w:val="left"/>
               <w:rPr>
                 <w:rFonts w:ascii="Montserrat" w:cs="Montserrat" w:eastAsia="Montserrat" w:hAnsi="Montserrat"/>
-                <w:sz w:val="22"/>
-                <w:szCs w:val="22"/>
-              </w:rPr>
-            </w:pPr>
-            <w:r>
-              <w:rPr>
-                <w:rFonts w:ascii="Montserrat" w:cs="Montserrat" w:eastAsia="Montserrat" w:hAnsi="Montserrat"/>
-                <w:sz w:val="22"/>
-                <w:szCs w:val="22"/>
-                <w:rtl w:val="0"/>
-              </w:rPr>
-              <w:t xml:space="preserve">- RRN e STAN, </w:t>
-            </w:r>
-          </w:p>
-          <w:p>
-            <w:pPr>
-              <w:pBdr>
-                <w:top w:space="0" w:sz="0" w:val="nil"/>
-                <w:left w:space="0" w:sz="0" w:val="nil"/>
-                <w:bottom w:space="0" w:sz="0" w:val="nil"/>
-                <w:right w:space="0" w:sz="0" w:val="nil"/>
-                <w:between w:space="0" w:sz="0" w:val="nil"/>
-              </w:pBdr>
-              <w:spacing w:after="80" w:line="271" w:lineRule="auto"/>
-              <w:ind w:right="106"/>
-              <w:jc w:val="left"/>
-              <w:rPr>
-                <w:rFonts w:ascii="Montserrat" w:cs="Montserrat" w:eastAsia="Montserrat" w:hAnsi="Montserrat"/>
-                <w:sz w:val="22"/>
-                <w:szCs w:val="22"/>
-              </w:rPr>
-            </w:pPr>
-            <w:r>
-              <w:rPr>
-                <w:rFonts w:ascii="Montserrat" w:cs="Montserrat" w:eastAsia="Montserrat" w:hAnsi="Montserrat"/>
-                <w:sz w:val="22"/>
-                <w:szCs w:val="22"/>
-                <w:rtl w:val="0"/>
-              </w:rPr>
-              <w:t xml:space="preserve">- Term ID, RRN, STAN</w:t>
-            </w:r>
-          </w:p>
-          <w:p>
-            <w:pPr>
-              <w:pBdr>
-                <w:top w:space="0" w:sz="0" w:val="nil"/>
-                <w:left w:space="0" w:sz="0" w:val="nil"/>
-                <w:bottom w:space="0" w:sz="0" w:val="nil"/>
-                <w:right w:space="0" w:sz="0" w:val="nil"/>
-                <w:between w:space="0" w:sz="0" w:val="nil"/>
-              </w:pBdr>
-              <w:spacing w:after="80" w:line="271" w:lineRule="auto"/>
-              <w:ind w:right="106"/>
-              <w:jc w:val="left"/>
-              <w:rPr>
-                <w:rFonts w:ascii="Montserrat" w:cs="Montserrat" w:eastAsia="Montserrat" w:hAnsi="Montserrat"/>
                 <w:color w:val="ff0000"/>
                 <w:sz w:val="22"/>
                 <w:szCs w:val="22"/>
@@ -9953,6 +9977,7 @@
               <w:jc w:val="left"/>
               <w:rPr>
                 <w:rFonts w:ascii="Montserrat" w:cs="Montserrat" w:eastAsia="Montserrat" w:hAnsi="Montserrat"/>
+                <w:color w:val="434343"/>
                 <w:sz w:val="22"/>
                 <w:szCs w:val="22"/>
               </w:rPr>
@@ -10004,28 +10029,10 @@
               </w:rPr>
               <w:t xml:space="preserve">, è obbligatorio)</w:t>
             </w:r>
-          </w:p>
-          <w:p>
-            <w:pPr>
-              <w:spacing w:after="80" w:line="271" w:lineRule="auto"/>
-              <w:ind w:right="106"/>
-              <w:jc w:val="left"/>
-              <w:rPr>
-                <w:rFonts w:ascii="Montserrat" w:cs="Montserrat" w:eastAsia="Montserrat" w:hAnsi="Montserrat"/>
-                <w:color w:val="434343"/>
-                <w:sz w:val="22"/>
-                <w:szCs w:val="22"/>
-              </w:rPr>
-            </w:pPr>
-            <w:r>
-              <w:rPr>
-                <w:rFonts w:ascii="Montserrat" w:cs="Montserrat" w:eastAsia="Montserrat" w:hAnsi="Montserrat"/>
-                <w:color w:val="434343"/>
-                <w:sz w:val="22"/>
-                <w:szCs w:val="22"/>
-                <w:rtl w:val="0"/>
-              </w:rPr>
-              <w:t xml:space="preserve">*non disponibile per Pagobancomat</w:t>
+            <w:r>
+              <w:rPr>
+                <w:rtl w:val="0"/>
+              </w:rPr>
             </w:r>
           </w:p>
         </w:tc>
@@ -10706,7 +10713,7 @@
             <w:pPr>
               <w:numPr>
                 <w:ilvl w:val="0"/>
-                <w:numId w:val="29"/>
+                <w:numId w:val="30"/>
               </w:numPr>
               <w:pBdr>
                 <w:top w:space="0" w:sz="0" w:val="nil"/>
@@ -11877,7 +11884,7 @@
       <w:pPr>
         <w:numPr>
           <w:ilvl w:val="0"/>
-          <w:numId w:val="25"/>
+          <w:numId w:val="26"/>
         </w:numPr>
         <w:ind w:left="720" w:right="565" w:hanging="360"/>
         <w:jc w:val="both"/>
@@ -11899,7 +11906,7 @@
       <w:pPr>
         <w:numPr>
           <w:ilvl w:val="0"/>
-          <w:numId w:val="25"/>
+          <w:numId w:val="26"/>
         </w:numPr>
         <w:ind w:left="720" w:right="565" w:hanging="360"/>
         <w:jc w:val="both"/>
@@ -11921,7 +11928,7 @@
       <w:pPr>
         <w:numPr>
           <w:ilvl w:val="0"/>
-          <w:numId w:val="25"/>
+          <w:numId w:val="26"/>
         </w:numPr>
         <w:ind w:left="720" w:right="565" w:hanging="360"/>
         <w:jc w:val="both"/>
@@ -12042,12 +12049,12 @@
             <wp:inline distB="19050" distT="19050" distL="19050" distR="19050">
               <wp:extent cx="2235200" cy="1790700"/>
               <wp:effectExtent b="0" l="0" r="0" t="0"/>
-              <wp:docPr id="25" name="image10.png"/>
+              <wp:docPr id="25" name="image7.png"/>
               <a:graphic>
                 <a:graphicData uri="http://schemas.openxmlformats.org/drawingml/2006/picture">
                   <pic:pic>
                     <pic:nvPicPr>
-                      <pic:cNvPr id="0" name="image10.png"/>
+                      <pic:cNvPr id="0" name="image7.png"/>
                       <pic:cNvPicPr preferRelativeResize="0"/>
                     </pic:nvPicPr>
                     <pic:blipFill>
@@ -19774,7 +19781,7 @@
       <w:pPr>
         <w:numPr>
           <w:ilvl w:val="0"/>
-          <w:numId w:val="26"/>
+          <w:numId w:val="27"/>
         </w:numPr>
         <w:ind w:left="1440" w:hanging="360"/>
         <w:rPr>
@@ -23074,7 +23081,7 @@
       <w:pPr>
         <w:numPr>
           <w:ilvl w:val="0"/>
-          <w:numId w:val="13"/>
+          <w:numId w:val="14"/>
         </w:numPr>
         <w:spacing w:line="240" w:lineRule="auto"/>
         <w:ind w:left="720" w:hanging="360"/>
@@ -23112,7 +23119,7 @@
       <w:pPr>
         <w:numPr>
           <w:ilvl w:val="0"/>
-          <w:numId w:val="19"/>
+          <w:numId w:val="20"/>
         </w:numPr>
         <w:spacing w:line="240" w:lineRule="auto"/>
         <w:ind w:left="720" w:hanging="360"/>
@@ -23541,7 +23548,7 @@
       <w:pPr>
         <w:numPr>
           <w:ilvl w:val="0"/>
-          <w:numId w:val="27"/>
+          <w:numId w:val="28"/>
         </w:numPr>
         <w:spacing w:line="240" w:lineRule="auto"/>
         <w:ind w:left="720" w:right="-12" w:hanging="360"/>
@@ -23564,7 +23571,7 @@
       <w:pPr>
         <w:numPr>
           <w:ilvl w:val="0"/>
-          <w:numId w:val="27"/>
+          <w:numId w:val="28"/>
         </w:numPr>
         <w:spacing w:after="80" w:line="240" w:lineRule="auto"/>
         <w:ind w:left="720" w:right="-12" w:hanging="360"/>
@@ -23628,12 +23635,12 @@
           <wp:inline distB="0" distT="0" distL="0" distR="0">
             <wp:extent cx="5570220" cy="1478280"/>
             <wp:effectExtent b="0" l="0" r="0" t="0"/>
-            <wp:docPr descr="https://lh5.googleusercontent.com/o1Z9188J-1yHFKf0AE3pNg-YN9MOlLiBDhwo7dEj_b_BS72Jc12uM190joFTRSYf_TCzHm-DHGuSz_lgOdQUQl3jTMlRrlEWTzOdTFzqbtxqnrcqjiGC72vzgoNdxUjXGCYXJUA9" id="24" name="image9.png"/>
+            <wp:docPr descr="https://lh5.googleusercontent.com/o1Z9188J-1yHFKf0AE3pNg-YN9MOlLiBDhwo7dEj_b_BS72Jc12uM190joFTRSYf_TCzHm-DHGuSz_lgOdQUQl3jTMlRrlEWTzOdTFzqbtxqnrcqjiGC72vzgoNdxUjXGCYXJUA9" id="24" name="image8.png"/>
             <a:graphic>
               <a:graphicData uri="http://schemas.openxmlformats.org/drawingml/2006/picture">
                 <pic:pic>
                   <pic:nvPicPr>
-                    <pic:cNvPr descr="https://lh5.googleusercontent.com/o1Z9188J-1yHFKf0AE3pNg-YN9MOlLiBDhwo7dEj_b_BS72Jc12uM190joFTRSYf_TCzHm-DHGuSz_lgOdQUQl3jTMlRrlEWTzOdTFzqbtxqnrcqjiGC72vzgoNdxUjXGCYXJUA9" id="0" name="image9.png"/>
+                    <pic:cNvPr descr="https://lh5.googleusercontent.com/o1Z9188J-1yHFKf0AE3pNg-YN9MOlLiBDhwo7dEj_b_BS72Jc12uM190joFTRSYf_TCzHm-DHGuSz_lgOdQUQl3jTMlRrlEWTzOdTFzqbtxqnrcqjiGC72vzgoNdxUjXGCYXJUA9" id="0" name="image8.png"/>
                     <pic:cNvPicPr preferRelativeResize="0"/>
                   </pic:nvPicPr>
                   <pic:blipFill>
@@ -23795,12 +23802,12 @@
           <wp:inline distB="0" distT="0" distL="0" distR="0">
             <wp:extent cx="5570220" cy="2933700"/>
             <wp:effectExtent b="0" l="0" r="0" t="0"/>
-            <wp:docPr descr="https://lh3.googleusercontent.com/Gu6N-_M2v6NTmcNbAvz4d_joIJ2zUL_h4HMMcnYsUgn_c6K71kge62dPyANLu2_1UovhdCU_QB64UzKKIBnr3INkAZudZo17tQ5iql8WRE-_kc3PrqqmfQ1HsziCPAkHdZsHWa6a" id="27" name="image7.png"/>
+            <wp:docPr descr="https://lh3.googleusercontent.com/Gu6N-_M2v6NTmcNbAvz4d_joIJ2zUL_h4HMMcnYsUgn_c6K71kge62dPyANLu2_1UovhdCU_QB64UzKKIBnr3INkAZudZo17tQ5iql8WRE-_kc3PrqqmfQ1HsziCPAkHdZsHWa6a" id="27" name="image5.png"/>
             <a:graphic>
               <a:graphicData uri="http://schemas.openxmlformats.org/drawingml/2006/picture">
                 <pic:pic>
                   <pic:nvPicPr>
-                    <pic:cNvPr descr="https://lh3.googleusercontent.com/Gu6N-_M2v6NTmcNbAvz4d_joIJ2zUL_h4HMMcnYsUgn_c6K71kge62dPyANLu2_1UovhdCU_QB64UzKKIBnr3INkAZudZo17tQ5iql8WRE-_kc3PrqqmfQ1HsziCPAkHdZsHWa6a" id="0" name="image7.png"/>
+                    <pic:cNvPr descr="https://lh3.googleusercontent.com/Gu6N-_M2v6NTmcNbAvz4d_joIJ2zUL_h4HMMcnYsUgn_c6K71kge62dPyANLu2_1UovhdCU_QB64UzKKIBnr3INkAZudZo17tQ5iql8WRE-_kc3PrqqmfQ1HsziCPAkHdZsHWa6a" id="0" name="image5.png"/>
                     <pic:cNvPicPr preferRelativeResize="0"/>
                   </pic:nvPicPr>
                   <pic:blipFill>
@@ -23903,12 +23910,12 @@
           <wp:inline distB="0" distT="0" distL="0" distR="0">
             <wp:extent cx="5570220" cy="2506980"/>
             <wp:effectExtent b="0" l="0" r="0" t="0"/>
-            <wp:docPr descr="https://lh3.googleusercontent.com/g-rR6kmQExylf8J2sxY_MLbQzXrLFjT9fjnX6KsHpQgfrbdn2V67FbTe7kcMoI_0tFaryW14m4wx3uigE7oBg3OoTnARPMNmu-KYQ2xtooPBl4O9ffeVkSBrp2yHIg74E8aESzPE" id="26" name="image5.png"/>
+            <wp:docPr descr="https://lh3.googleusercontent.com/g-rR6kmQExylf8J2sxY_MLbQzXrLFjT9fjnX6KsHpQgfrbdn2V67FbTe7kcMoI_0tFaryW14m4wx3uigE7oBg3OoTnARPMNmu-KYQ2xtooPBl4O9ffeVkSBrp2yHIg74E8aESzPE" id="26" name="image11.png"/>
             <a:graphic>
               <a:graphicData uri="http://schemas.openxmlformats.org/drawingml/2006/picture">
                 <pic:pic>
                   <pic:nvPicPr>
-                    <pic:cNvPr descr="https://lh3.googleusercontent.com/g-rR6kmQExylf8J2sxY_MLbQzXrLFjT9fjnX6KsHpQgfrbdn2V67FbTe7kcMoI_0tFaryW14m4wx3uigE7oBg3OoTnARPMNmu-KYQ2xtooPBl4O9ffeVkSBrp2yHIg74E8aESzPE" id="0" name="image5.png"/>
+                    <pic:cNvPr descr="https://lh3.googleusercontent.com/g-rR6kmQExylf8J2sxY_MLbQzXrLFjT9fjnX6KsHpQgfrbdn2V67FbTe7kcMoI_0tFaryW14m4wx3uigE7oBg3OoTnARPMNmu-KYQ2xtooPBl4O9ffeVkSBrp2yHIg74E8aESzPE" id="0" name="image11.png"/>
                     <pic:cNvPicPr preferRelativeResize="0"/>
                   </pic:nvPicPr>
                   <pic:blipFill>
@@ -24020,12 +24027,12 @@
           <wp:inline distB="0" distT="0" distL="0" distR="0">
             <wp:extent cx="5570220" cy="2598420"/>
             <wp:effectExtent b="0" l="0" r="0" t="0"/>
-            <wp:docPr descr="https://lh4.googleusercontent.com/tgmaBxt-KwReMQb4HgYIOYSnwra-OOA58czligZL_hiHelNxTTs5Ux_szQw5tnHYParRLPwK_j2zSG-QlLKbficehtxR_CmbMYcAtUGaRVFhDxMaWUUoJ6pD3_FnPbd6oBQzw7XJ" id="29" name="image8.png"/>
+            <wp:docPr descr="https://lh4.googleusercontent.com/tgmaBxt-KwReMQb4HgYIOYSnwra-OOA58czligZL_hiHelNxTTs5Ux_szQw5tnHYParRLPwK_j2zSG-QlLKbficehtxR_CmbMYcAtUGaRVFhDxMaWUUoJ6pD3_FnPbd6oBQzw7XJ" id="29" name="image6.png"/>
             <a:graphic>
               <a:graphicData uri="http://schemas.openxmlformats.org/drawingml/2006/picture">
                 <pic:pic>
                   <pic:nvPicPr>
-                    <pic:cNvPr descr="https://lh4.googleusercontent.com/tgmaBxt-KwReMQb4HgYIOYSnwra-OOA58czligZL_hiHelNxTTs5Ux_szQw5tnHYParRLPwK_j2zSG-QlLKbficehtxR_CmbMYcAtUGaRVFhDxMaWUUoJ6pD3_FnPbd6oBQzw7XJ" id="0" name="image8.png"/>
+                    <pic:cNvPr descr="https://lh4.googleusercontent.com/tgmaBxt-KwReMQb4HgYIOYSnwra-OOA58czligZL_hiHelNxTTs5Ux_szQw5tnHYParRLPwK_j2zSG-QlLKbficehtxR_CmbMYcAtUGaRVFhDxMaWUUoJ6pD3_FnPbd6oBQzw7XJ" id="0" name="image6.png"/>
                     <pic:cNvPicPr preferRelativeResize="0"/>
                   </pic:nvPicPr>
                   <pic:blipFill>
@@ -24296,12 +24303,12 @@
           <wp:inline distB="0" distT="0" distL="0" distR="0">
             <wp:extent cx="5570220" cy="1912620"/>
             <wp:effectExtent b="0" l="0" r="0" t="0"/>
-            <wp:docPr descr="https://lh4.googleusercontent.com/FPHILCi3CYBEHPE6FM0kvNE1rFYEUwVBphjkuUpmN2nDMpIGioTKjfYei_iZw-syjzR7wo2XrUccNkaxAckNwFwxFRamjSNKchiEv6SgKUEXUA3HJnin06mMs6CMpmq8UkEBE_R2" id="30" name="image6.png"/>
+            <wp:docPr descr="https://lh4.googleusercontent.com/FPHILCi3CYBEHPE6FM0kvNE1rFYEUwVBphjkuUpmN2nDMpIGioTKjfYei_iZw-syjzR7wo2XrUccNkaxAckNwFwxFRamjSNKchiEv6SgKUEXUA3HJnin06mMs6CMpmq8UkEBE_R2" id="30" name="image4.png"/>
             <a:graphic>
               <a:graphicData uri="http://schemas.openxmlformats.org/drawingml/2006/picture">
                 <pic:pic>
                   <pic:nvPicPr>
-                    <pic:cNvPr descr="https://lh4.googleusercontent.com/FPHILCi3CYBEHPE6FM0kvNE1rFYEUwVBphjkuUpmN2nDMpIGioTKjfYei_iZw-syjzR7wo2XrUccNkaxAckNwFwxFRamjSNKchiEv6SgKUEXUA3HJnin06mMs6CMpmq8UkEBE_R2" id="0" name="image6.png"/>
+                    <pic:cNvPr descr="https://lh4.googleusercontent.com/FPHILCi3CYBEHPE6FM0kvNE1rFYEUwVBphjkuUpmN2nDMpIGioTKjfYei_iZw-syjzR7wo2XrUccNkaxAckNwFwxFRamjSNKchiEv6SgKUEXUA3HJnin06mMs6CMpmq8UkEBE_R2" id="0" name="image4.png"/>
                     <pic:cNvPicPr preferRelativeResize="0"/>
                   </pic:nvPicPr>
                   <pic:blipFill>
@@ -25427,12 +25434,12 @@
               <wp:inline distB="114300" distT="114300" distL="114300" distR="114300">
                 <wp:extent cx="598488" cy="598488"/>
                 <wp:effectExtent b="0" l="0" r="0" t="0"/>
-                <wp:docPr id="33" name="image1.png"/>
+                <wp:docPr id="33" name="image2.png"/>
                 <a:graphic>
                   <a:graphicData uri="http://schemas.openxmlformats.org/drawingml/2006/picture">
                     <pic:pic>
                       <pic:nvPicPr>
-                        <pic:cNvPr id="0" name="image1.png"/>
+                        <pic:cNvPr id="0" name="image2.png"/>
                         <pic:cNvPicPr preferRelativeResize="0"/>
                       </pic:nvPicPr>
                       <pic:blipFill>
@@ -25526,12 +25533,12 @@
         <wp:inline distB="228600" distT="228600" distL="228600" distR="228600">
           <wp:extent cx="1824038" cy="442597"/>
           <wp:effectExtent b="0" l="0" r="0" t="0"/>
-          <wp:docPr id="34" name="image2.png"/>
+          <wp:docPr id="34" name="image1.png"/>
           <a:graphic>
             <a:graphicData uri="http://schemas.openxmlformats.org/drawingml/2006/picture">
               <pic:pic>
                 <pic:nvPicPr>
-                  <pic:cNvPr id="0" name="image2.png"/>
+                  <pic:cNvPr id="0" name="image1.png"/>
                   <pic:cNvPicPr preferRelativeResize="0"/>
                 </pic:nvPicPr>
                 <pic:blipFill>
@@ -25646,12 +25653,12 @@
               <wp:inline distB="114300" distT="114300" distL="114300" distR="114300">
                 <wp:extent cx="1210275" cy="336188"/>
                 <wp:effectExtent b="0" l="0" r="0" t="0"/>
-                <wp:docPr id="32" name="image4.png"/>
+                <wp:docPr id="32" name="image10.png"/>
                 <a:graphic>
                   <a:graphicData uri="http://schemas.openxmlformats.org/drawingml/2006/picture">
                     <pic:pic>
                       <pic:nvPicPr>
-                        <pic:cNvPr id="0" name="image4.png"/>
+                        <pic:cNvPr id="0" name="image10.png"/>
                         <pic:cNvPicPr preferRelativeResize="0"/>
                       </pic:nvPicPr>
                       <pic:blipFill>
@@ -27247,6 +27254,116 @@
     <w:lvl w:ilvl="0">
       <w:start w:val="1"/>
       <w:numFmt w:val="bullet"/>
+      <w:lvlText w:val="-"/>
+      <w:lvlJc w:val="left"/>
+      <w:pPr>
+        <w:ind w:left="720" w:hanging="360"/>
+      </w:pPr>
+      <w:rPr>
+        <w:u w:val="none"/>
+      </w:rPr>
+    </w:lvl>
+    <w:lvl w:ilvl="1">
+      <w:start w:val="1"/>
+      <w:numFmt w:val="bullet"/>
+      <w:lvlText w:val="-"/>
+      <w:lvlJc w:val="left"/>
+      <w:pPr>
+        <w:ind w:left="1440" w:hanging="360"/>
+      </w:pPr>
+      <w:rPr>
+        <w:u w:val="none"/>
+      </w:rPr>
+    </w:lvl>
+    <w:lvl w:ilvl="2">
+      <w:start w:val="1"/>
+      <w:numFmt w:val="bullet"/>
+      <w:lvlText w:val="-"/>
+      <w:lvlJc w:val="left"/>
+      <w:pPr>
+        <w:ind w:left="2160" w:hanging="360"/>
+      </w:pPr>
+      <w:rPr>
+        <w:u w:val="none"/>
+      </w:rPr>
+    </w:lvl>
+    <w:lvl w:ilvl="3">
+      <w:start w:val="1"/>
+      <w:numFmt w:val="bullet"/>
+      <w:lvlText w:val="-"/>
+      <w:lvlJc w:val="left"/>
+      <w:pPr>
+        <w:ind w:left="2880" w:hanging="360"/>
+      </w:pPr>
+      <w:rPr>
+        <w:u w:val="none"/>
+      </w:rPr>
+    </w:lvl>
+    <w:lvl w:ilvl="4">
+      <w:start w:val="1"/>
+      <w:numFmt w:val="bullet"/>
+      <w:lvlText w:val="-"/>
+      <w:lvlJc w:val="left"/>
+      <w:pPr>
+        <w:ind w:left="3600" w:hanging="360"/>
+      </w:pPr>
+      <w:rPr>
+        <w:u w:val="none"/>
+      </w:rPr>
+    </w:lvl>
+    <w:lvl w:ilvl="5">
+      <w:start w:val="1"/>
+      <w:numFmt w:val="bullet"/>
+      <w:lvlText w:val="-"/>
+      <w:lvlJc w:val="left"/>
+      <w:pPr>
+        <w:ind w:left="4320" w:hanging="360"/>
+      </w:pPr>
+      <w:rPr>
+        <w:u w:val="none"/>
+      </w:rPr>
+    </w:lvl>
+    <w:lvl w:ilvl="6">
+      <w:start w:val="1"/>
+      <w:numFmt w:val="bullet"/>
+      <w:lvlText w:val="-"/>
+      <w:lvlJc w:val="left"/>
+      <w:pPr>
+        <w:ind w:left="5040" w:hanging="360"/>
+      </w:pPr>
+      <w:rPr>
+        <w:u w:val="none"/>
+      </w:rPr>
+    </w:lvl>
+    <w:lvl w:ilvl="7">
+      <w:start w:val="1"/>
+      <w:numFmt w:val="bullet"/>
+      <w:lvlText w:val="-"/>
+      <w:lvlJc w:val="left"/>
+      <w:pPr>
+        <w:ind w:left="5760" w:hanging="360"/>
+      </w:pPr>
+      <w:rPr>
+        <w:u w:val="none"/>
+      </w:rPr>
+    </w:lvl>
+    <w:lvl w:ilvl="8">
+      <w:start w:val="1"/>
+      <w:numFmt w:val="bullet"/>
+      <w:lvlText w:val="-"/>
+      <w:lvlJc w:val="left"/>
+      <w:pPr>
+        <w:ind w:left="6480" w:hanging="360"/>
+      </w:pPr>
+      <w:rPr>
+        <w:u w:val="none"/>
+      </w:rPr>
+    </w:lvl>
+  </w:abstractNum>
+  <w:abstractNum w:abstractNumId="15">
+    <w:lvl w:ilvl="0">
+      <w:start w:val="1"/>
+      <w:numFmt w:val="bullet"/>
       <w:lvlText w:val="●"/>
       <w:lvlJc w:val="left"/>
       <w:pPr>
@@ -27353,7 +27470,7 @@
       </w:rPr>
     </w:lvl>
   </w:abstractNum>
-  <w:abstractNum w:abstractNumId="15">
+  <w:abstractNum w:abstractNumId="16">
     <w:lvl w:ilvl="0">
       <w:start w:val="1"/>
       <w:numFmt w:val="bullet"/>
@@ -27463,7 +27580,7 @@
       </w:rPr>
     </w:lvl>
   </w:abstractNum>
-  <w:abstractNum w:abstractNumId="16">
+  <w:abstractNum w:abstractNumId="17">
     <w:lvl w:ilvl="0">
       <w:start w:val="1"/>
       <w:numFmt w:val="lowerLetter"/>
@@ -27555,7 +27672,7 @@
       <w:rPr/>
     </w:lvl>
   </w:abstractNum>
-  <w:abstractNum w:abstractNumId="17">
+  <w:abstractNum w:abstractNumId="18">
     <w:lvl w:ilvl="0">
       <w:start w:val="1"/>
       <w:numFmt w:val="bullet"/>
@@ -27665,7 +27782,7 @@
       </w:rPr>
     </w:lvl>
   </w:abstractNum>
-  <w:abstractNum w:abstractNumId="18">
+  <w:abstractNum w:abstractNumId="19">
     <w:lvl w:ilvl="0">
       <w:start w:val="1"/>
       <w:numFmt w:val="bullet"/>
@@ -27766,116 +27883,6 @@
       <w:start w:val="1"/>
       <w:numFmt w:val="bullet"/>
       <w:lvlText w:val="■"/>
-      <w:lvlJc w:val="left"/>
-      <w:pPr>
-        <w:ind w:left="6480" w:hanging="360"/>
-      </w:pPr>
-      <w:rPr>
-        <w:u w:val="none"/>
-      </w:rPr>
-    </w:lvl>
-  </w:abstractNum>
-  <w:abstractNum w:abstractNumId="19">
-    <w:lvl w:ilvl="0">
-      <w:start w:val="1"/>
-      <w:numFmt w:val="bullet"/>
-      <w:lvlText w:val="-"/>
-      <w:lvlJc w:val="left"/>
-      <w:pPr>
-        <w:ind w:left="720" w:hanging="360"/>
-      </w:pPr>
-      <w:rPr>
-        <w:u w:val="none"/>
-      </w:rPr>
-    </w:lvl>
-    <w:lvl w:ilvl="1">
-      <w:start w:val="1"/>
-      <w:numFmt w:val="bullet"/>
-      <w:lvlText w:val="-"/>
-      <w:lvlJc w:val="left"/>
-      <w:pPr>
-        <w:ind w:left="1440" w:hanging="360"/>
-      </w:pPr>
-      <w:rPr>
-        <w:u w:val="none"/>
-      </w:rPr>
-    </w:lvl>
-    <w:lvl w:ilvl="2">
-      <w:start w:val="1"/>
-      <w:numFmt w:val="bullet"/>
-      <w:lvlText w:val="-"/>
-      <w:lvlJc w:val="left"/>
-      <w:pPr>
-        <w:ind w:left="2160" w:hanging="360"/>
-      </w:pPr>
-      <w:rPr>
-        <w:u w:val="none"/>
-      </w:rPr>
-    </w:lvl>
-    <w:lvl w:ilvl="3">
-      <w:start w:val="1"/>
-      <w:numFmt w:val="bullet"/>
-      <w:lvlText w:val="-"/>
-      <w:lvlJc w:val="left"/>
-      <w:pPr>
-        <w:ind w:left="2880" w:hanging="360"/>
-      </w:pPr>
-      <w:rPr>
-        <w:u w:val="none"/>
-      </w:rPr>
-    </w:lvl>
-    <w:lvl w:ilvl="4">
-      <w:start w:val="1"/>
-      <w:numFmt w:val="bullet"/>
-      <w:lvlText w:val="-"/>
-      <w:lvlJc w:val="left"/>
-      <w:pPr>
-        <w:ind w:left="3600" w:hanging="360"/>
-      </w:pPr>
-      <w:rPr>
-        <w:u w:val="none"/>
-      </w:rPr>
-    </w:lvl>
-    <w:lvl w:ilvl="5">
-      <w:start w:val="1"/>
-      <w:numFmt w:val="bullet"/>
-      <w:lvlText w:val="-"/>
-      <w:lvlJc w:val="left"/>
-      <w:pPr>
-        <w:ind w:left="4320" w:hanging="360"/>
-      </w:pPr>
-      <w:rPr>
-        <w:u w:val="none"/>
-      </w:rPr>
-    </w:lvl>
-    <w:lvl w:ilvl="6">
-      <w:start w:val="1"/>
-      <w:numFmt w:val="bullet"/>
-      <w:lvlText w:val="-"/>
-      <w:lvlJc w:val="left"/>
-      <w:pPr>
-        <w:ind w:left="5040" w:hanging="360"/>
-      </w:pPr>
-      <w:rPr>
-        <w:u w:val="none"/>
-      </w:rPr>
-    </w:lvl>
-    <w:lvl w:ilvl="7">
-      <w:start w:val="1"/>
-      <w:numFmt w:val="bullet"/>
-      <w:lvlText w:val="-"/>
-      <w:lvlJc w:val="left"/>
-      <w:pPr>
-        <w:ind w:left="5760" w:hanging="360"/>
-      </w:pPr>
-      <w:rPr>
-        <w:u w:val="none"/>
-      </w:rPr>
-    </w:lvl>
-    <w:lvl w:ilvl="8">
-      <w:start w:val="1"/>
-      <w:numFmt w:val="bullet"/>
-      <w:lvlText w:val="-"/>
       <w:lvlJc w:val="left"/>
       <w:pPr>
         <w:ind w:left="6480" w:hanging="360"/>
@@ -27999,7 +28006,7 @@
     <w:lvl w:ilvl="0">
       <w:start w:val="1"/>
       <w:numFmt w:val="bullet"/>
-      <w:lvlText w:val="●"/>
+      <w:lvlText w:val="-"/>
       <w:lvlJc w:val="left"/>
       <w:pPr>
         <w:ind w:left="720" w:hanging="360"/>
@@ -28011,7 +28018,7 @@
     <w:lvl w:ilvl="1">
       <w:start w:val="1"/>
       <w:numFmt w:val="bullet"/>
-      <w:lvlText w:val="○"/>
+      <w:lvlText w:val="-"/>
       <w:lvlJc w:val="left"/>
       <w:pPr>
         <w:ind w:left="1440" w:hanging="360"/>
@@ -28023,7 +28030,7 @@
     <w:lvl w:ilvl="2">
       <w:start w:val="1"/>
       <w:numFmt w:val="bullet"/>
-      <w:lvlText w:val="■"/>
+      <w:lvlText w:val="-"/>
       <w:lvlJc w:val="left"/>
       <w:pPr>
         <w:ind w:left="2160" w:hanging="360"/>
@@ -28035,7 +28042,7 @@
     <w:lvl w:ilvl="3">
       <w:start w:val="1"/>
       <w:numFmt w:val="bullet"/>
-      <w:lvlText w:val="●"/>
+      <w:lvlText w:val="-"/>
       <w:lvlJc w:val="left"/>
       <w:pPr>
         <w:ind w:left="2880" w:hanging="360"/>
@@ -28047,7 +28054,7 @@
     <w:lvl w:ilvl="4">
       <w:start w:val="1"/>
       <w:numFmt w:val="bullet"/>
-      <w:lvlText w:val="○"/>
+      <w:lvlText w:val="-"/>
       <w:lvlJc w:val="left"/>
       <w:pPr>
         <w:ind w:left="3600" w:hanging="360"/>
@@ -28059,7 +28066,7 @@
     <w:lvl w:ilvl="5">
       <w:start w:val="1"/>
       <w:numFmt w:val="bullet"/>
-      <w:lvlText w:val="■"/>
+      <w:lvlText w:val="-"/>
       <w:lvlJc w:val="left"/>
       <w:pPr>
         <w:ind w:left="4320" w:hanging="360"/>
@@ -28071,7 +28078,7 @@
     <w:lvl w:ilvl="6">
       <w:start w:val="1"/>
       <w:numFmt w:val="bullet"/>
-      <w:lvlText w:val="●"/>
+      <w:lvlText w:val="-"/>
       <w:lvlJc w:val="left"/>
       <w:pPr>
         <w:ind w:left="5040" w:hanging="360"/>
@@ -28083,7 +28090,7 @@
     <w:lvl w:ilvl="7">
       <w:start w:val="1"/>
       <w:numFmt w:val="bullet"/>
-      <w:lvlText w:val="○"/>
+      <w:lvlText w:val="-"/>
       <w:lvlJc w:val="left"/>
       <w:pPr>
         <w:ind w:left="5760" w:hanging="360"/>
@@ -28095,7 +28102,7 @@
     <w:lvl w:ilvl="8">
       <w:start w:val="1"/>
       <w:numFmt w:val="bullet"/>
-      <w:lvlText w:val="■"/>
+      <w:lvlText w:val="-"/>
       <w:lvlJc w:val="left"/>
       <w:pPr>
         <w:ind w:left="6480" w:hanging="360"/>
@@ -28115,6 +28122,116 @@
         <w:ind w:left="720" w:hanging="360"/>
       </w:pPr>
       <w:rPr>
+        <w:u w:val="none"/>
+      </w:rPr>
+    </w:lvl>
+    <w:lvl w:ilvl="1">
+      <w:start w:val="1"/>
+      <w:numFmt w:val="bullet"/>
+      <w:lvlText w:val="○"/>
+      <w:lvlJc w:val="left"/>
+      <w:pPr>
+        <w:ind w:left="1440" w:hanging="360"/>
+      </w:pPr>
+      <w:rPr>
+        <w:u w:val="none"/>
+      </w:rPr>
+    </w:lvl>
+    <w:lvl w:ilvl="2">
+      <w:start w:val="1"/>
+      <w:numFmt w:val="bullet"/>
+      <w:lvlText w:val="■"/>
+      <w:lvlJc w:val="left"/>
+      <w:pPr>
+        <w:ind w:left="2160" w:hanging="360"/>
+      </w:pPr>
+      <w:rPr>
+        <w:u w:val="none"/>
+      </w:rPr>
+    </w:lvl>
+    <w:lvl w:ilvl="3">
+      <w:start w:val="1"/>
+      <w:numFmt w:val="bullet"/>
+      <w:lvlText w:val="●"/>
+      <w:lvlJc w:val="left"/>
+      <w:pPr>
+        <w:ind w:left="2880" w:hanging="360"/>
+      </w:pPr>
+      <w:rPr>
+        <w:u w:val="none"/>
+      </w:rPr>
+    </w:lvl>
+    <w:lvl w:ilvl="4">
+      <w:start w:val="1"/>
+      <w:numFmt w:val="bullet"/>
+      <w:lvlText w:val="○"/>
+      <w:lvlJc w:val="left"/>
+      <w:pPr>
+        <w:ind w:left="3600" w:hanging="360"/>
+      </w:pPr>
+      <w:rPr>
+        <w:u w:val="none"/>
+      </w:rPr>
+    </w:lvl>
+    <w:lvl w:ilvl="5">
+      <w:start w:val="1"/>
+      <w:numFmt w:val="bullet"/>
+      <w:lvlText w:val="■"/>
+      <w:lvlJc w:val="left"/>
+      <w:pPr>
+        <w:ind w:left="4320" w:hanging="360"/>
+      </w:pPr>
+      <w:rPr>
+        <w:u w:val="none"/>
+      </w:rPr>
+    </w:lvl>
+    <w:lvl w:ilvl="6">
+      <w:start w:val="1"/>
+      <w:numFmt w:val="bullet"/>
+      <w:lvlText w:val="●"/>
+      <w:lvlJc w:val="left"/>
+      <w:pPr>
+        <w:ind w:left="5040" w:hanging="360"/>
+      </w:pPr>
+      <w:rPr>
+        <w:u w:val="none"/>
+      </w:rPr>
+    </w:lvl>
+    <w:lvl w:ilvl="7">
+      <w:start w:val="1"/>
+      <w:numFmt w:val="bullet"/>
+      <w:lvlText w:val="○"/>
+      <w:lvlJc w:val="left"/>
+      <w:pPr>
+        <w:ind w:left="5760" w:hanging="360"/>
+      </w:pPr>
+      <w:rPr>
+        <w:u w:val="none"/>
+      </w:rPr>
+    </w:lvl>
+    <w:lvl w:ilvl="8">
+      <w:start w:val="1"/>
+      <w:numFmt w:val="bullet"/>
+      <w:lvlText w:val="■"/>
+      <w:lvlJc w:val="left"/>
+      <w:pPr>
+        <w:ind w:left="6480" w:hanging="360"/>
+      </w:pPr>
+      <w:rPr>
+        <w:u w:val="none"/>
+      </w:rPr>
+    </w:lvl>
+  </w:abstractNum>
+  <w:abstractNum w:abstractNumId="23">
+    <w:lvl w:ilvl="0">
+      <w:start w:val="1"/>
+      <w:numFmt w:val="bullet"/>
+      <w:lvlText w:val="●"/>
+      <w:lvlJc w:val="left"/>
+      <w:pPr>
+        <w:ind w:left="720" w:hanging="360"/>
+      </w:pPr>
+      <w:rPr>
         <w:rFonts w:ascii="Noto Sans Symbols" w:cs="Noto Sans Symbols" w:eastAsia="Noto Sans Symbols" w:hAnsi="Noto Sans Symbols"/>
       </w:rPr>
     </w:lvl>
@@ -28212,116 +28329,6 @@
       </w:pPr>
       <w:rPr>
         <w:rFonts w:ascii="Noto Sans Symbols" w:cs="Noto Sans Symbols" w:eastAsia="Noto Sans Symbols" w:hAnsi="Noto Sans Symbols"/>
-      </w:rPr>
-    </w:lvl>
-  </w:abstractNum>
-  <w:abstractNum w:abstractNumId="23">
-    <w:lvl w:ilvl="0">
-      <w:start w:val="1"/>
-      <w:numFmt w:val="bullet"/>
-      <w:lvlText w:val="●"/>
-      <w:lvlJc w:val="left"/>
-      <w:pPr>
-        <w:ind w:left="720" w:hanging="360"/>
-      </w:pPr>
-      <w:rPr>
-        <w:u w:val="none"/>
-      </w:rPr>
-    </w:lvl>
-    <w:lvl w:ilvl="1">
-      <w:start w:val="1"/>
-      <w:numFmt w:val="bullet"/>
-      <w:lvlText w:val="○"/>
-      <w:lvlJc w:val="left"/>
-      <w:pPr>
-        <w:ind w:left="1440" w:hanging="360"/>
-      </w:pPr>
-      <w:rPr>
-        <w:u w:val="none"/>
-      </w:rPr>
-    </w:lvl>
-    <w:lvl w:ilvl="2">
-      <w:start w:val="1"/>
-      <w:numFmt w:val="bullet"/>
-      <w:lvlText w:val="■"/>
-      <w:lvlJc w:val="left"/>
-      <w:pPr>
-        <w:ind w:left="2160" w:hanging="360"/>
-      </w:pPr>
-      <w:rPr>
-        <w:u w:val="none"/>
-      </w:rPr>
-    </w:lvl>
-    <w:lvl w:ilvl="3">
-      <w:start w:val="1"/>
-      <w:numFmt w:val="bullet"/>
-      <w:lvlText w:val="●"/>
-      <w:lvlJc w:val="left"/>
-      <w:pPr>
-        <w:ind w:left="2880" w:hanging="360"/>
-      </w:pPr>
-      <w:rPr>
-        <w:u w:val="none"/>
-      </w:rPr>
-    </w:lvl>
-    <w:lvl w:ilvl="4">
-      <w:start w:val="1"/>
-      <w:numFmt w:val="bullet"/>
-      <w:lvlText w:val="○"/>
-      <w:lvlJc w:val="left"/>
-      <w:pPr>
-        <w:ind w:left="3600" w:hanging="360"/>
-      </w:pPr>
-      <w:rPr>
-        <w:u w:val="none"/>
-      </w:rPr>
-    </w:lvl>
-    <w:lvl w:ilvl="5">
-      <w:start w:val="1"/>
-      <w:numFmt w:val="bullet"/>
-      <w:lvlText w:val="■"/>
-      <w:lvlJc w:val="left"/>
-      <w:pPr>
-        <w:ind w:left="4320" w:hanging="360"/>
-      </w:pPr>
-      <w:rPr>
-        <w:u w:val="none"/>
-      </w:rPr>
-    </w:lvl>
-    <w:lvl w:ilvl="6">
-      <w:start w:val="1"/>
-      <w:numFmt w:val="bullet"/>
-      <w:lvlText w:val="●"/>
-      <w:lvlJc w:val="left"/>
-      <w:pPr>
-        <w:ind w:left="5040" w:hanging="360"/>
-      </w:pPr>
-      <w:rPr>
-        <w:u w:val="none"/>
-      </w:rPr>
-    </w:lvl>
-    <w:lvl w:ilvl="7">
-      <w:start w:val="1"/>
-      <w:numFmt w:val="bullet"/>
-      <w:lvlText w:val="○"/>
-      <w:lvlJc w:val="left"/>
-      <w:pPr>
-        <w:ind w:left="5760" w:hanging="360"/>
-      </w:pPr>
-      <w:rPr>
-        <w:u w:val="none"/>
-      </w:rPr>
-    </w:lvl>
-    <w:lvl w:ilvl="8">
-      <w:start w:val="1"/>
-      <w:numFmt w:val="bullet"/>
-      <w:lvlText w:val="■"/>
-      <w:lvlJc w:val="left"/>
-      <w:pPr>
-        <w:ind w:left="6480" w:hanging="360"/>
-      </w:pPr>
-      <w:rPr>
-        <w:u w:val="none"/>
       </w:rPr>
     </w:lvl>
   </w:abstractNum>
@@ -28549,6 +28556,116 @@
     <w:lvl w:ilvl="0">
       <w:start w:val="1"/>
       <w:numFmt w:val="bullet"/>
+      <w:lvlText w:val="●"/>
+      <w:lvlJc w:val="left"/>
+      <w:pPr>
+        <w:ind w:left="720" w:hanging="360"/>
+      </w:pPr>
+      <w:rPr>
+        <w:u w:val="none"/>
+      </w:rPr>
+    </w:lvl>
+    <w:lvl w:ilvl="1">
+      <w:start w:val="1"/>
+      <w:numFmt w:val="bullet"/>
+      <w:lvlText w:val="○"/>
+      <w:lvlJc w:val="left"/>
+      <w:pPr>
+        <w:ind w:left="1440" w:hanging="360"/>
+      </w:pPr>
+      <w:rPr>
+        <w:u w:val="none"/>
+      </w:rPr>
+    </w:lvl>
+    <w:lvl w:ilvl="2">
+      <w:start w:val="1"/>
+      <w:numFmt w:val="bullet"/>
+      <w:lvlText w:val="■"/>
+      <w:lvlJc w:val="left"/>
+      <w:pPr>
+        <w:ind w:left="2160" w:hanging="360"/>
+      </w:pPr>
+      <w:rPr>
+        <w:u w:val="none"/>
+      </w:rPr>
+    </w:lvl>
+    <w:lvl w:ilvl="3">
+      <w:start w:val="1"/>
+      <w:numFmt w:val="bullet"/>
+      <w:lvlText w:val="●"/>
+      <w:lvlJc w:val="left"/>
+      <w:pPr>
+        <w:ind w:left="2880" w:hanging="360"/>
+      </w:pPr>
+      <w:rPr>
+        <w:u w:val="none"/>
+      </w:rPr>
+    </w:lvl>
+    <w:lvl w:ilvl="4">
+      <w:start w:val="1"/>
+      <w:numFmt w:val="bullet"/>
+      <w:lvlText w:val="○"/>
+      <w:lvlJc w:val="left"/>
+      <w:pPr>
+        <w:ind w:left="3600" w:hanging="360"/>
+      </w:pPr>
+      <w:rPr>
+        <w:u w:val="none"/>
+      </w:rPr>
+    </w:lvl>
+    <w:lvl w:ilvl="5">
+      <w:start w:val="1"/>
+      <w:numFmt w:val="bullet"/>
+      <w:lvlText w:val="■"/>
+      <w:lvlJc w:val="left"/>
+      <w:pPr>
+        <w:ind w:left="4320" w:hanging="360"/>
+      </w:pPr>
+      <w:rPr>
+        <w:u w:val="none"/>
+      </w:rPr>
+    </w:lvl>
+    <w:lvl w:ilvl="6">
+      <w:start w:val="1"/>
+      <w:numFmt w:val="bullet"/>
+      <w:lvlText w:val="●"/>
+      <w:lvlJc w:val="left"/>
+      <w:pPr>
+        <w:ind w:left="5040" w:hanging="360"/>
+      </w:pPr>
+      <w:rPr>
+        <w:u w:val="none"/>
+      </w:rPr>
+    </w:lvl>
+    <w:lvl w:ilvl="7">
+      <w:start w:val="1"/>
+      <w:numFmt w:val="bullet"/>
+      <w:lvlText w:val="○"/>
+      <w:lvlJc w:val="left"/>
+      <w:pPr>
+        <w:ind w:left="5760" w:hanging="360"/>
+      </w:pPr>
+      <w:rPr>
+        <w:u w:val="none"/>
+      </w:rPr>
+    </w:lvl>
+    <w:lvl w:ilvl="8">
+      <w:start w:val="1"/>
+      <w:numFmt w:val="bullet"/>
+      <w:lvlText w:val="■"/>
+      <w:lvlJc w:val="left"/>
+      <w:pPr>
+        <w:ind w:left="6480" w:hanging="360"/>
+      </w:pPr>
+      <w:rPr>
+        <w:u w:val="none"/>
+      </w:rPr>
+    </w:lvl>
+  </w:abstractNum>
+  <w:abstractNum w:abstractNumId="27">
+    <w:lvl w:ilvl="0">
+      <w:start w:val="1"/>
+      <w:numFmt w:val="bullet"/>
       <w:lvlText w:val="➢"/>
       <w:lvlJc w:val="left"/>
       <w:pPr>
@@ -28655,7 +28772,7 @@
       </w:rPr>
     </w:lvl>
   </w:abstractNum>
-  <w:abstractNum w:abstractNumId="27">
+  <w:abstractNum w:abstractNumId="28">
     <w:lvl w:ilvl="0">
       <w:start w:val="1"/>
       <w:numFmt w:val="bullet"/>
@@ -28783,7 +28900,7 @@
       </w:rPr>
     </w:lvl>
   </w:abstractNum>
-  <w:abstractNum w:abstractNumId="28">
+  <w:abstractNum w:abstractNumId="29">
     <w:lvl w:ilvl="0">
       <w:start w:val="1"/>
       <w:numFmt w:val="bullet"/>
@@ -28893,7 +29010,7 @@
       </w:rPr>
     </w:lvl>
   </w:abstractNum>
-  <w:abstractNum w:abstractNumId="29">
+  <w:abstractNum w:abstractNumId="30">
     <w:lvl w:ilvl="0">
       <w:start w:val="1"/>
       <w:numFmt w:val="bullet"/>
@@ -29089,6 +29206,9 @@
   </w:num>
   <w:num w:numId="29">
     <w:abstractNumId w:val="29"/>
+  </w:num>
+  <w:num w:numId="30">
+    <w:abstractNumId w:val="30"/>
   </w:num>
 </w:numbering>
 </file>
@@ -31775,7 +31895,7 @@
 
 <file path=customXML/item1.xml><?xml version="1.0" encoding="utf-8"?>
 <go:gDocsCustomXmlDataStorage xmlns:go="http://customooxmlschemas.google.com/" xmlns:r="http://schemas.openxmlformats.org/officeDocument/2006/relationships">
-  <go:docsCustomData xmlns:go="http://customooxmlschemas.google.com/" roundtripDataSignature="AMtx7mhcE6frPIWcSdmwp9q7/KOqqoObRw==">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</go:docsCustomData>
+  <go:docsCustomData xmlns:go="http://customooxmlschemas.google.com/" roundtripDataSignature="AMtx7mhcE6frPIWcSdmwp9q7/KOqqoObRw==">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</go:docsCustomData>
 </go:gDocsCustomXmlDataStorage>
 </file>
 

</xml_diff>

<commit_message>
[rtd-ms-transaction-filter/develop] Updated example application.yml, README.md, RTD_Acquirer_Interface_V3.docx and pdf
</commit_message>
<xml_diff>
--- a/ops_resources/RTD_Acquirer_Interface_V3.docx
+++ b/ops_resources/RTD_Acquirer_Interface_V3.docx
@@ -9009,6 +9009,15 @@
             <w:r>
               <w:rPr>
                 <w:rFonts w:ascii="Montserrat" w:cs="Montserrat" w:eastAsia="Montserrat" w:hAnsi="Montserrat"/>
+                <w:sz w:val="22"/>
+                <w:szCs w:val="22"/>
+                <w:rtl w:val="0"/>
+              </w:rPr>
+              <w:t xml:space="preserve">L</w:t>
+            </w:r>
+            <w:r>
+              <w:rPr>
+                <w:rFonts w:ascii="Montserrat" w:cs="Montserrat" w:eastAsia="Montserrat" w:hAnsi="Montserrat"/>
                 <w:b w:val="0"/>
                 <w:i w:val="0"/>
                 <w:smallCaps w:val="0"/>
@@ -9021,7 +9030,7 @@
                 <w:vertAlign w:val="baseline"/>
                 <w:rtl w:val="0"/>
               </w:rPr>
-              <w:t xml:space="preserve">Le transazioni su questo circuito verranno inviate esclusivamente dall’Acquirer Bancomat. </w:t>
+              <w:t xml:space="preserve">e transazioni su questo circuito verranno inviate esclusivamente dall’Acquirer Bancomat. </w:t>
             </w:r>
           </w:p>
           <w:p>
@@ -9806,35 +9815,6 @@
               </w:rPr>
               <w:t xml:space="preserve">permette di identificare univocamente la transazione lato Acquirer.</w:t>
             </w:r>
-          </w:p>
-          <w:p>
-            <w:pPr>
-              <w:pBdr>
-                <w:top w:space="0" w:sz="0" w:val="nil"/>
-                <w:left w:space="0" w:sz="0" w:val="nil"/>
-                <w:bottom w:space="0" w:sz="0" w:val="nil"/>
-                <w:right w:space="0" w:sz="0" w:val="nil"/>
-                <w:between w:space="0" w:sz="0" w:val="nil"/>
-              </w:pBdr>
-              <w:spacing w:after="80" w:line="271" w:lineRule="auto"/>
-              <w:ind w:right="106"/>
-              <w:jc w:val="left"/>
-              <w:rPr>
-                <w:rFonts w:ascii="Montserrat" w:cs="Montserrat" w:eastAsia="Montserrat" w:hAnsi="Montserrat"/>
-                <w:color w:val="ff0000"/>
-                <w:sz w:val="22"/>
-                <w:szCs w:val="22"/>
-              </w:rPr>
-            </w:pPr>
-            <w:r>
-              <w:rPr>
-                <w:rFonts w:ascii="Montserrat" w:cs="Montserrat" w:eastAsia="Montserrat" w:hAnsi="Montserrat"/>
-                <w:sz w:val="22"/>
-                <w:szCs w:val="22"/>
-                <w:rtl w:val="0"/>
-              </w:rPr>
-              <w:t xml:space="preserve">Inoltre per alcune transazioni con tipo circuito '07' è previsto un codice proprietario di 75 digit</w:t>
-            </w:r>
             <w:r>
               <w:rPr>
                 <w:rtl w:val="0"/>
@@ -9935,7 +9915,7 @@
                 <w:szCs w:val="22"/>
                 <w:rtl w:val="0"/>
               </w:rPr>
-              <w:t xml:space="preserve">SI*</w:t>
+              <w:t xml:space="preserve">NO</w:t>
             </w:r>
           </w:p>
         </w:tc>
@@ -9956,27 +9936,6 @@
               <w:jc w:val="left"/>
               <w:rPr>
                 <w:rFonts w:ascii="Montserrat" w:cs="Montserrat" w:eastAsia="Montserrat" w:hAnsi="Montserrat"/>
-                <w:sz w:val="22"/>
-                <w:szCs w:val="22"/>
-              </w:rPr>
-            </w:pPr>
-            <w:r>
-              <w:rPr>
-                <w:rFonts w:ascii="Montserrat" w:cs="Montserrat" w:eastAsia="Montserrat" w:hAnsi="Montserrat"/>
-                <w:sz w:val="22"/>
-                <w:szCs w:val="22"/>
-                <w:rtl w:val="0"/>
-              </w:rPr>
-              <w:t xml:space="preserve">Codice autorizzativo rilasciato dall’ Issuer (es: AuthCode)</w:t>
-            </w:r>
-          </w:p>
-          <w:p>
-            <w:pPr>
-              <w:spacing w:after="80" w:line="271" w:lineRule="auto"/>
-              <w:ind w:right="106"/>
-              <w:jc w:val="left"/>
-              <w:rPr>
-                <w:rFonts w:ascii="Montserrat" w:cs="Montserrat" w:eastAsia="Montserrat" w:hAnsi="Montserrat"/>
                 <w:color w:val="434343"/>
                 <w:sz w:val="22"/>
                 <w:szCs w:val="22"/>
@@ -9989,45 +9948,7 @@
                 <w:szCs w:val="22"/>
                 <w:rtl w:val="0"/>
               </w:rPr>
-              <w:t xml:space="preserve">* Condizionato in base al valore del campo </w:t>
-            </w:r>
-            <w:r>
-              <w:rPr>
-                <w:rFonts w:ascii="Montserrat" w:cs="Montserrat" w:eastAsia="Montserrat" w:hAnsi="Montserrat"/>
-                <w:b w:val="1"/>
-                <w:sz w:val="22"/>
-                <w:szCs w:val="22"/>
-                <w:rtl w:val="0"/>
-              </w:rPr>
-              <w:t xml:space="preserve">tipo_operazione</w:t>
-            </w:r>
-            <w:r>
-              <w:rPr>
-                <w:rFonts w:ascii="Montserrat" w:cs="Montserrat" w:eastAsia="Montserrat" w:hAnsi="Montserrat"/>
-                <w:sz w:val="22"/>
-                <w:szCs w:val="22"/>
-                <w:rtl w:val="0"/>
-              </w:rPr>
-              <w:t xml:space="preserve"> (Se diverso da </w:t>
-            </w:r>
-            <w:r>
-              <w:rPr>
-                <w:rFonts w:ascii="Montserrat" w:cs="Montserrat" w:eastAsia="Montserrat" w:hAnsi="Montserrat"/>
-                <w:i w:val="1"/>
-                <w:sz w:val="22"/>
-                <w:szCs w:val="22"/>
-                <w:rtl w:val="0"/>
-              </w:rPr>
-              <w:t xml:space="preserve">01</w:t>
-            </w:r>
-            <w:r>
-              <w:rPr>
-                <w:rFonts w:ascii="Montserrat" w:cs="Montserrat" w:eastAsia="Montserrat" w:hAnsi="Montserrat"/>
-                <w:sz w:val="22"/>
-                <w:szCs w:val="22"/>
-                <w:rtl w:val="0"/>
-              </w:rPr>
-              <w:t xml:space="preserve">, è obbligatorio)</w:t>
+              <w:t xml:space="preserve">Codice autorizzativo rilasciato dall’ Issuer (es: AuthCode)</w:t>
             </w:r>
             <w:r>
               <w:rPr>
@@ -12049,12 +11970,12 @@
             <wp:inline distB="19050" distT="19050" distL="19050" distR="19050">
               <wp:extent cx="2235200" cy="1790700"/>
               <wp:effectExtent b="0" l="0" r="0" t="0"/>
-              <wp:docPr id="25" name="image7.png"/>
+              <wp:docPr id="25" name="image6.png"/>
               <a:graphic>
                 <a:graphicData uri="http://schemas.openxmlformats.org/drawingml/2006/picture">
                   <pic:pic>
                     <pic:nvPicPr>
-                      <pic:cNvPr id="0" name="image7.png"/>
+                      <pic:cNvPr id="0" name="image6.png"/>
                       <pic:cNvPicPr preferRelativeResize="0"/>
                     </pic:nvPicPr>
                     <pic:blipFill>
@@ -23635,12 +23556,12 @@
           <wp:inline distB="0" distT="0" distL="0" distR="0">
             <wp:extent cx="5570220" cy="1478280"/>
             <wp:effectExtent b="0" l="0" r="0" t="0"/>
-            <wp:docPr descr="https://lh5.googleusercontent.com/o1Z9188J-1yHFKf0AE3pNg-YN9MOlLiBDhwo7dEj_b_BS72Jc12uM190joFTRSYf_TCzHm-DHGuSz_lgOdQUQl3jTMlRrlEWTzOdTFzqbtxqnrcqjiGC72vzgoNdxUjXGCYXJUA9" id="24" name="image8.png"/>
+            <wp:docPr descr="https://lh5.googleusercontent.com/o1Z9188J-1yHFKf0AE3pNg-YN9MOlLiBDhwo7dEj_b_BS72Jc12uM190joFTRSYf_TCzHm-DHGuSz_lgOdQUQl3jTMlRrlEWTzOdTFzqbtxqnrcqjiGC72vzgoNdxUjXGCYXJUA9" id="24" name="image3.png"/>
             <a:graphic>
               <a:graphicData uri="http://schemas.openxmlformats.org/drawingml/2006/picture">
                 <pic:pic>
                   <pic:nvPicPr>
-                    <pic:cNvPr descr="https://lh5.googleusercontent.com/o1Z9188J-1yHFKf0AE3pNg-YN9MOlLiBDhwo7dEj_b_BS72Jc12uM190joFTRSYf_TCzHm-DHGuSz_lgOdQUQl3jTMlRrlEWTzOdTFzqbtxqnrcqjiGC72vzgoNdxUjXGCYXJUA9" id="0" name="image8.png"/>
+                    <pic:cNvPr descr="https://lh5.googleusercontent.com/o1Z9188J-1yHFKf0AE3pNg-YN9MOlLiBDhwo7dEj_b_BS72Jc12uM190joFTRSYf_TCzHm-DHGuSz_lgOdQUQl3jTMlRrlEWTzOdTFzqbtxqnrcqjiGC72vzgoNdxUjXGCYXJUA9" id="0" name="image3.png"/>
                     <pic:cNvPicPr preferRelativeResize="0"/>
                   </pic:nvPicPr>
                   <pic:blipFill>
@@ -23802,12 +23723,12 @@
           <wp:inline distB="0" distT="0" distL="0" distR="0">
             <wp:extent cx="5570220" cy="2933700"/>
             <wp:effectExtent b="0" l="0" r="0" t="0"/>
-            <wp:docPr descr="https://lh3.googleusercontent.com/Gu6N-_M2v6NTmcNbAvz4d_joIJ2zUL_h4HMMcnYsUgn_c6K71kge62dPyANLu2_1UovhdCU_QB64UzKKIBnr3INkAZudZo17tQ5iql8WRE-_kc3PrqqmfQ1HsziCPAkHdZsHWa6a" id="27" name="image5.png"/>
+            <wp:docPr descr="https://lh3.googleusercontent.com/Gu6N-_M2v6NTmcNbAvz4d_joIJ2zUL_h4HMMcnYsUgn_c6K71kge62dPyANLu2_1UovhdCU_QB64UzKKIBnr3INkAZudZo17tQ5iql8WRE-_kc3PrqqmfQ1HsziCPAkHdZsHWa6a" id="27" name="image8.png"/>
             <a:graphic>
               <a:graphicData uri="http://schemas.openxmlformats.org/drawingml/2006/picture">
                 <pic:pic>
                   <pic:nvPicPr>
-                    <pic:cNvPr descr="https://lh3.googleusercontent.com/Gu6N-_M2v6NTmcNbAvz4d_joIJ2zUL_h4HMMcnYsUgn_c6K71kge62dPyANLu2_1UovhdCU_QB64UzKKIBnr3INkAZudZo17tQ5iql8WRE-_kc3PrqqmfQ1HsziCPAkHdZsHWa6a" id="0" name="image5.png"/>
+                    <pic:cNvPr descr="https://lh3.googleusercontent.com/Gu6N-_M2v6NTmcNbAvz4d_joIJ2zUL_h4HMMcnYsUgn_c6K71kge62dPyANLu2_1UovhdCU_QB64UzKKIBnr3INkAZudZo17tQ5iql8WRE-_kc3PrqqmfQ1HsziCPAkHdZsHWa6a" id="0" name="image8.png"/>
                     <pic:cNvPicPr preferRelativeResize="0"/>
                   </pic:nvPicPr>
                   <pic:blipFill>
@@ -23910,12 +23831,12 @@
           <wp:inline distB="0" distT="0" distL="0" distR="0">
             <wp:extent cx="5570220" cy="2506980"/>
             <wp:effectExtent b="0" l="0" r="0" t="0"/>
-            <wp:docPr descr="https://lh3.googleusercontent.com/g-rR6kmQExylf8J2sxY_MLbQzXrLFjT9fjnX6KsHpQgfrbdn2V67FbTe7kcMoI_0tFaryW14m4wx3uigE7oBg3OoTnARPMNmu-KYQ2xtooPBl4O9ffeVkSBrp2yHIg74E8aESzPE" id="26" name="image11.png"/>
+            <wp:docPr descr="https://lh3.googleusercontent.com/g-rR6kmQExylf8J2sxY_MLbQzXrLFjT9fjnX6KsHpQgfrbdn2V67FbTe7kcMoI_0tFaryW14m4wx3uigE7oBg3OoTnARPMNmu-KYQ2xtooPBl4O9ffeVkSBrp2yHIg74E8aESzPE" id="26" name="image4.png"/>
             <a:graphic>
               <a:graphicData uri="http://schemas.openxmlformats.org/drawingml/2006/picture">
                 <pic:pic>
                   <pic:nvPicPr>
-                    <pic:cNvPr descr="https://lh3.googleusercontent.com/g-rR6kmQExylf8J2sxY_MLbQzXrLFjT9fjnX6KsHpQgfrbdn2V67FbTe7kcMoI_0tFaryW14m4wx3uigE7oBg3OoTnARPMNmu-KYQ2xtooPBl4O9ffeVkSBrp2yHIg74E8aESzPE" id="0" name="image11.png"/>
+                    <pic:cNvPr descr="https://lh3.googleusercontent.com/g-rR6kmQExylf8J2sxY_MLbQzXrLFjT9fjnX6KsHpQgfrbdn2V67FbTe7kcMoI_0tFaryW14m4wx3uigE7oBg3OoTnARPMNmu-KYQ2xtooPBl4O9ffeVkSBrp2yHIg74E8aESzPE" id="0" name="image4.png"/>
                     <pic:cNvPicPr preferRelativeResize="0"/>
                   </pic:nvPicPr>
                   <pic:blipFill>
@@ -24027,12 +23948,12 @@
           <wp:inline distB="0" distT="0" distL="0" distR="0">
             <wp:extent cx="5570220" cy="2598420"/>
             <wp:effectExtent b="0" l="0" r="0" t="0"/>
-            <wp:docPr descr="https://lh4.googleusercontent.com/tgmaBxt-KwReMQb4HgYIOYSnwra-OOA58czligZL_hiHelNxTTs5Ux_szQw5tnHYParRLPwK_j2zSG-QlLKbficehtxR_CmbMYcAtUGaRVFhDxMaWUUoJ6pD3_FnPbd6oBQzw7XJ" id="29" name="image6.png"/>
+            <wp:docPr descr="https://lh4.googleusercontent.com/tgmaBxt-KwReMQb4HgYIOYSnwra-OOA58czligZL_hiHelNxTTs5Ux_szQw5tnHYParRLPwK_j2zSG-QlLKbficehtxR_CmbMYcAtUGaRVFhDxMaWUUoJ6pD3_FnPbd6oBQzw7XJ" id="29" name="image10.png"/>
             <a:graphic>
               <a:graphicData uri="http://schemas.openxmlformats.org/drawingml/2006/picture">
                 <pic:pic>
                   <pic:nvPicPr>
-                    <pic:cNvPr descr="https://lh4.googleusercontent.com/tgmaBxt-KwReMQb4HgYIOYSnwra-OOA58czligZL_hiHelNxTTs5Ux_szQw5tnHYParRLPwK_j2zSG-QlLKbficehtxR_CmbMYcAtUGaRVFhDxMaWUUoJ6pD3_FnPbd6oBQzw7XJ" id="0" name="image6.png"/>
+                    <pic:cNvPr descr="https://lh4.googleusercontent.com/tgmaBxt-KwReMQb4HgYIOYSnwra-OOA58czligZL_hiHelNxTTs5Ux_szQw5tnHYParRLPwK_j2zSG-QlLKbficehtxR_CmbMYcAtUGaRVFhDxMaWUUoJ6pD3_FnPbd6oBQzw7XJ" id="0" name="image10.png"/>
                     <pic:cNvPicPr preferRelativeResize="0"/>
                   </pic:nvPicPr>
                   <pic:blipFill>
@@ -24132,12 +24053,12 @@
           <wp:inline distB="0" distT="0" distL="0" distR="0">
             <wp:extent cx="5570220" cy="1866900"/>
             <wp:effectExtent b="0" l="0" r="0" t="0"/>
-            <wp:docPr descr="https://lh4.googleusercontent.com/O7VtVB3C7OWv8wTXgrBEbWOg8JPstXvrZzucRgiTGerVxHA3UotLsWQ0UegSJ9tnKnD1FL6gpAiWugvok3rlN9rAR4ozHDe_BZ_j-3UXVBOnhAgY_8iuLNZBfJgu5JKQ3peVOwTr" id="28" name="image3.png"/>
+            <wp:docPr descr="https://lh4.googleusercontent.com/O7VtVB3C7OWv8wTXgrBEbWOg8JPstXvrZzucRgiTGerVxHA3UotLsWQ0UegSJ9tnKnD1FL6gpAiWugvok3rlN9rAR4ozHDe_BZ_j-3UXVBOnhAgY_8iuLNZBfJgu5JKQ3peVOwTr" id="28" name="image11.png"/>
             <a:graphic>
               <a:graphicData uri="http://schemas.openxmlformats.org/drawingml/2006/picture">
                 <pic:pic>
                   <pic:nvPicPr>
-                    <pic:cNvPr descr="https://lh4.googleusercontent.com/O7VtVB3C7OWv8wTXgrBEbWOg8JPstXvrZzucRgiTGerVxHA3UotLsWQ0UegSJ9tnKnD1FL6gpAiWugvok3rlN9rAR4ozHDe_BZ_j-3UXVBOnhAgY_8iuLNZBfJgu5JKQ3peVOwTr" id="0" name="image3.png"/>
+                    <pic:cNvPr descr="https://lh4.googleusercontent.com/O7VtVB3C7OWv8wTXgrBEbWOg8JPstXvrZzucRgiTGerVxHA3UotLsWQ0UegSJ9tnKnD1FL6gpAiWugvok3rlN9rAR4ozHDe_BZ_j-3UXVBOnhAgY_8iuLNZBfJgu5JKQ3peVOwTr" id="0" name="image11.png"/>
                     <pic:cNvPicPr preferRelativeResize="0"/>
                   </pic:nvPicPr>
                   <pic:blipFill>
@@ -24303,12 +24224,12 @@
           <wp:inline distB="0" distT="0" distL="0" distR="0">
             <wp:extent cx="5570220" cy="1912620"/>
             <wp:effectExtent b="0" l="0" r="0" t="0"/>
-            <wp:docPr descr="https://lh4.googleusercontent.com/FPHILCi3CYBEHPE6FM0kvNE1rFYEUwVBphjkuUpmN2nDMpIGioTKjfYei_iZw-syjzR7wo2XrUccNkaxAckNwFwxFRamjSNKchiEv6SgKUEXUA3HJnin06mMs6CMpmq8UkEBE_R2" id="30" name="image4.png"/>
+            <wp:docPr descr="https://lh4.googleusercontent.com/FPHILCi3CYBEHPE6FM0kvNE1rFYEUwVBphjkuUpmN2nDMpIGioTKjfYei_iZw-syjzR7wo2XrUccNkaxAckNwFwxFRamjSNKchiEv6SgKUEXUA3HJnin06mMs6CMpmq8UkEBE_R2" id="30" name="image7.png"/>
             <a:graphic>
               <a:graphicData uri="http://schemas.openxmlformats.org/drawingml/2006/picture">
                 <pic:pic>
                   <pic:nvPicPr>
-                    <pic:cNvPr descr="https://lh4.googleusercontent.com/FPHILCi3CYBEHPE6FM0kvNE1rFYEUwVBphjkuUpmN2nDMpIGioTKjfYei_iZw-syjzR7wo2XrUccNkaxAckNwFwxFRamjSNKchiEv6SgKUEXUA3HJnin06mMs6CMpmq8UkEBE_R2" id="0" name="image4.png"/>
+                    <pic:cNvPr descr="https://lh4.googleusercontent.com/FPHILCi3CYBEHPE6FM0kvNE1rFYEUwVBphjkuUpmN2nDMpIGioTKjfYei_iZw-syjzR7wo2XrUccNkaxAckNwFwxFRamjSNKchiEv6SgKUEXUA3HJnin06mMs6CMpmq8UkEBE_R2" id="0" name="image7.png"/>
                     <pic:cNvPicPr preferRelativeResize="0"/>
                   </pic:nvPicPr>
                   <pic:blipFill>
@@ -25434,12 +25355,12 @@
               <wp:inline distB="114300" distT="114300" distL="114300" distR="114300">
                 <wp:extent cx="598488" cy="598488"/>
                 <wp:effectExtent b="0" l="0" r="0" t="0"/>
-                <wp:docPr id="33" name="image2.png"/>
+                <wp:docPr id="33" name="image5.png"/>
                 <a:graphic>
                   <a:graphicData uri="http://schemas.openxmlformats.org/drawingml/2006/picture">
                     <pic:pic>
                       <pic:nvPicPr>
-                        <pic:cNvPr id="0" name="image2.png"/>
+                        <pic:cNvPr id="0" name="image5.png"/>
                         <pic:cNvPicPr preferRelativeResize="0"/>
                       </pic:nvPicPr>
                       <pic:blipFill>
@@ -25653,12 +25574,12 @@
               <wp:inline distB="114300" distT="114300" distL="114300" distR="114300">
                 <wp:extent cx="1210275" cy="336188"/>
                 <wp:effectExtent b="0" l="0" r="0" t="0"/>
-                <wp:docPr id="32" name="image10.png"/>
+                <wp:docPr id="32" name="image2.png"/>
                 <a:graphic>
                   <a:graphicData uri="http://schemas.openxmlformats.org/drawingml/2006/picture">
                     <pic:pic>
                       <pic:nvPicPr>
-                        <pic:cNvPr id="0" name="image10.png"/>
+                        <pic:cNvPr id="0" name="image2.png"/>
                         <pic:cNvPicPr preferRelativeResize="0"/>
                       </pic:nvPicPr>
                       <pic:blipFill>
@@ -31895,7 +31816,7 @@
 
 <file path=customXML/item1.xml><?xml version="1.0" encoding="utf-8"?>
 <go:gDocsCustomXmlDataStorage xmlns:go="http://customooxmlschemas.google.com/" xmlns:r="http://schemas.openxmlformats.org/officeDocument/2006/relationships">
-  <go:docsCustomData xmlns:go="http://customooxmlschemas.google.com/" roundtripDataSignature="AMtx7mhcE6frPIWcSdmwp9q7/KOqqoObRw==">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</go:docsCustomData>
+  <go:docsCustomData xmlns:go="http://customooxmlschemas.google.com/" roundtripDataSignature="AMtx7mhcE6frPIWcSdmwp9q7/KOqqoObRw==">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</go:docsCustomData>
 </go:gDocsCustomXmlDataStorage>
 </file>
 

</xml_diff>